<commit_message>
update titles and add note
</commit_message>
<xml_diff>
--- a/output/tables/domestic_gear.docx
+++ b/output/tables/domestic_gear.docx
@@ -17,7 +17,7 @@
         <w:keepNext/>
       </w:pPr>
       <w:r>
-        <w:t xml:space="preserve">Table 5: Apparent domestic fishing by gear</w:t>
+        <w:t xml:space="preserve">Table 5: Apparent unauthorized domestic fishing by gear</w:t>
       </w:r>
     </w:p>
     <w:tbl xmlns:a="http://schemas.openxmlformats.org/drawingml/2006/main" xmlns:pic="http://schemas.openxmlformats.org/drawingml/2006/picture">
@@ -761,6 +761,57 @@
           </w:p>
         </w:tc>
       </w:tr>
+      <w:tr>
+        <w:trPr>
+          <w:trHeight w:val="360" w:hRule="auto"/>
+        </w:trPr>
+        footer1
+        <w:tc>
+          <w:tcPr>
+            <w:gridSpan w:val="4"/>
+            <w:tcBorders>
+              <w:bottom w:val="none" w:sz="0" w:space="0" w:color="FFFFFF"/>
+              <w:top w:val="single" w:sz="16" w:space="0" w:color="666666"/>
+              <w:left w:val="none" w:sz="0" w:space="0" w:color="FFFFFF"/>
+              <w:right w:val="none" w:sz="0" w:space="0" w:color="FFFFFF"/>
+            </w:tcBorders>
+            <w:shd w:val="clear" w:color="auto" w:fill="FFFFFF"/>
+            <w:tcMar>
+              <w:top w:w="0" w:type="dxa"/>
+              <w:bottom w:w="0" w:type="dxa"/>
+              <w:left w:w="0" w:type="dxa"/>
+              <w:right w:w="0" w:type="dxa"/>
+            </w:tcMar>
+            <w:vAlign w:val="center"/>
+          </w:tcPr>
+          <w:p>
+            <w:pPr>
+              <w:pStyle w:val="Normal"/>
+              <w:jc w:val="left"/>
+              <w:pBdr>
+                <w:bottom w:val="none" w:sz="0" w:space="0" w:color="000000"/>
+                <w:top w:val="none" w:sz="0" w:space="0" w:color="000000"/>
+                <w:left w:val="none" w:sz="0" w:space="0" w:color="000000"/>
+                <w:right w:val="none" w:sz="0" w:space="0" w:color="000000"/>
+              </w:pBdr>
+              <w:spacing w:after="100" w:before="100" w:line="240"/>
+              <w:ind w:firstLine="0" w:left="100" w:right="100"/>
+            </w:pPr>
+            <w:r>
+              <w:rPr>
+                <w:rFonts w:ascii="Calibri (Body)" w:hAnsi="Arial" w:eastAsia="Arial" w:cs="Arial"/>
+                <w:i w:val="false"/>
+                <w:b w:val="false"/>
+                <w:u w:val="none"/>
+                <w:sz w:val="22"/>
+                <w:szCs w:val="22"/>
+                <w:color w:val="000000"/>
+              </w:rPr>
+              <w:t xml:space="preserve">Note: Other fishing refers to instances when Global Fishing Watch predicts a vessel is a fishing vessel, but cannot predict a vessel's specific fishing method (gear).</w:t>
+            </w:r>
+          </w:p>
+        </w:tc>
+      </w:tr>
     </w:tbl>
     <w:sectPr>
       <w:pgMar w:header="720" w:bottom="1440" w:top="1440" w:right="1440" w:left="1440" w:footer="720" w:gutter="720"/>

</xml_diff>